<commit_message>
Assignment on ML KNN is on progress
</commit_message>
<xml_diff>
--- a/CSE472 Machine Learning Sessional/Assignment 3/Assignment 3.docx
+++ b/CSE472 Machine Learning Sessional/Assignment 3/Assignment 3.docx
@@ -39,7 +39,7 @@
         <w:rPr>
           <w:rStyle w:val="3"/>
         </w:rPr>
-        <w:t>li</w:t>
+        <w:t>l</w:t>
       </w:r>
       <w:bookmarkStart w:id="0" w:name="_GoBack"/>
       <w:bookmarkEnd w:id="0"/>
@@ -47,7 +47,7 @@
         <w:rPr>
           <w:rStyle w:val="3"/>
         </w:rPr>
-        <w:t>nk</w:t>
+        <w:t>ink</w:t>
       </w:r>
       <w:r>
         <w:rPr>
@@ -512,95 +512,6 @@
 
 <file path=word/numbering.xml><?xml version="1.0" encoding="utf-8"?>
 <w:numbering xmlns:wpc="http://schemas.microsoft.com/office/word/2010/wordprocessingCanvas" xmlns:mc="http://schemas.openxmlformats.org/markup-compatibility/2006" xmlns:o="urn:schemas-microsoft-com:office:office" xmlns:r="http://schemas.openxmlformats.org/officeDocument/2006/relationships" xmlns:m="http://schemas.openxmlformats.org/officeDocument/2006/math" xmlns:v="urn:schemas-microsoft-com:vml" xmlns:wp14="http://schemas.microsoft.com/office/word/2010/wordprocessingDrawing" xmlns:wp="http://schemas.openxmlformats.org/drawingml/2006/wordprocessingDrawing" xmlns:w10="urn:schemas-microsoft-com:office:word" xmlns:w="http://schemas.openxmlformats.org/wordprocessingml/2006/main" xmlns:w14="http://schemas.microsoft.com/office/word/2010/wordml" xmlns:wpg="http://schemas.microsoft.com/office/word/2010/wordprocessingGroup" xmlns:wpi="http://schemas.microsoft.com/office/word/2010/wordprocessingInk" xmlns:wne="http://schemas.microsoft.com/office/word/2006/wordml" xmlns:wps="http://schemas.microsoft.com/office/word/2010/wordprocessingShape" mc:Ignorable="w14 wp14">
-  <w:abstractNum w:abstractNumId="1404182278">
-    <w:nsid w:val="53B21F06"/>
-    <w:multiLevelType w:val="multilevel"/>
-    <w:tmpl w:val="53B21F06"/>
-    <w:lvl w:ilvl="0" w:tentative="1">
-      <w:start w:val="1"/>
-      <w:numFmt w:val="decimal"/>
-      <w:lvlText w:val="%1."/>
-      <w:lvlJc w:val="left"/>
-      <w:pPr>
-        <w:ind w:left="720" w:hanging="360"/>
-      </w:pPr>
-      <w:rPr>
-        <w:rFonts w:hint="default"/>
-      </w:rPr>
-    </w:lvl>
-    <w:lvl w:ilvl="1" w:tentative="1">
-      <w:start w:val="1"/>
-      <w:numFmt w:val="lowerLetter"/>
-      <w:lvlText w:val="%2."/>
-      <w:lvlJc w:val="left"/>
-      <w:pPr>
-        <w:ind w:left="1440" w:hanging="360"/>
-      </w:pPr>
-    </w:lvl>
-    <w:lvl w:ilvl="2" w:tentative="1">
-      <w:start w:val="1"/>
-      <w:numFmt w:val="lowerRoman"/>
-      <w:lvlText w:val="%3."/>
-      <w:lvlJc w:val="right"/>
-      <w:pPr>
-        <w:ind w:left="2160" w:hanging="180"/>
-      </w:pPr>
-    </w:lvl>
-    <w:lvl w:ilvl="3" w:tentative="1">
-      <w:start w:val="1"/>
-      <w:numFmt w:val="decimal"/>
-      <w:lvlText w:val="%4."/>
-      <w:lvlJc w:val="left"/>
-      <w:pPr>
-        <w:ind w:left="2880" w:hanging="360"/>
-      </w:pPr>
-    </w:lvl>
-    <w:lvl w:ilvl="4" w:tentative="1">
-      <w:start w:val="1"/>
-      <w:numFmt w:val="lowerLetter"/>
-      <w:lvlText w:val="%5."/>
-      <w:lvlJc w:val="left"/>
-      <w:pPr>
-        <w:ind w:left="3600" w:hanging="360"/>
-      </w:pPr>
-    </w:lvl>
-    <w:lvl w:ilvl="5" w:tentative="1">
-      <w:start w:val="1"/>
-      <w:numFmt w:val="lowerRoman"/>
-      <w:lvlText w:val="%6."/>
-      <w:lvlJc w:val="right"/>
-      <w:pPr>
-        <w:ind w:left="4320" w:hanging="180"/>
-      </w:pPr>
-    </w:lvl>
-    <w:lvl w:ilvl="6" w:tentative="1">
-      <w:start w:val="1"/>
-      <w:numFmt w:val="decimal"/>
-      <w:lvlText w:val="%7."/>
-      <w:lvlJc w:val="left"/>
-      <w:pPr>
-        <w:ind w:left="5040" w:hanging="360"/>
-      </w:pPr>
-    </w:lvl>
-    <w:lvl w:ilvl="7" w:tentative="1">
-      <w:start w:val="1"/>
-      <w:numFmt w:val="lowerLetter"/>
-      <w:lvlText w:val="%8."/>
-      <w:lvlJc w:val="left"/>
-      <w:pPr>
-        <w:ind w:left="5760" w:hanging="360"/>
-      </w:pPr>
-    </w:lvl>
-    <w:lvl w:ilvl="8" w:tentative="1">
-      <w:start w:val="1"/>
-      <w:numFmt w:val="lowerRoman"/>
-      <w:lvlText w:val="%9."/>
-      <w:lvlJc w:val="right"/>
-      <w:pPr>
-        <w:ind w:left="6480" w:hanging="180"/>
-      </w:pPr>
-    </w:lvl>
-  </w:abstractNum>
   <w:abstractNum w:abstractNumId="341783250">
     <w:nsid w:val="145F32D2"/>
     <w:multiLevelType w:val="multilevel"/>
@@ -691,6 +602,95 @@
     <w:nsid w:val="7C395CAB"/>
     <w:multiLevelType w:val="multilevel"/>
     <w:tmpl w:val="7C395CAB"/>
+    <w:lvl w:ilvl="0" w:tentative="1">
+      <w:start w:val="1"/>
+      <w:numFmt w:val="decimal"/>
+      <w:lvlText w:val="%1."/>
+      <w:lvlJc w:val="left"/>
+      <w:pPr>
+        <w:ind w:left="720" w:hanging="360"/>
+      </w:pPr>
+      <w:rPr>
+        <w:rFonts w:hint="default"/>
+      </w:rPr>
+    </w:lvl>
+    <w:lvl w:ilvl="1" w:tentative="1">
+      <w:start w:val="1"/>
+      <w:numFmt w:val="lowerLetter"/>
+      <w:lvlText w:val="%2."/>
+      <w:lvlJc w:val="left"/>
+      <w:pPr>
+        <w:ind w:left="1440" w:hanging="360"/>
+      </w:pPr>
+    </w:lvl>
+    <w:lvl w:ilvl="2" w:tentative="1">
+      <w:start w:val="1"/>
+      <w:numFmt w:val="lowerRoman"/>
+      <w:lvlText w:val="%3."/>
+      <w:lvlJc w:val="right"/>
+      <w:pPr>
+        <w:ind w:left="2160" w:hanging="180"/>
+      </w:pPr>
+    </w:lvl>
+    <w:lvl w:ilvl="3" w:tentative="1">
+      <w:start w:val="1"/>
+      <w:numFmt w:val="decimal"/>
+      <w:lvlText w:val="%4."/>
+      <w:lvlJc w:val="left"/>
+      <w:pPr>
+        <w:ind w:left="2880" w:hanging="360"/>
+      </w:pPr>
+    </w:lvl>
+    <w:lvl w:ilvl="4" w:tentative="1">
+      <w:start w:val="1"/>
+      <w:numFmt w:val="lowerLetter"/>
+      <w:lvlText w:val="%5."/>
+      <w:lvlJc w:val="left"/>
+      <w:pPr>
+        <w:ind w:left="3600" w:hanging="360"/>
+      </w:pPr>
+    </w:lvl>
+    <w:lvl w:ilvl="5" w:tentative="1">
+      <w:start w:val="1"/>
+      <w:numFmt w:val="lowerRoman"/>
+      <w:lvlText w:val="%6."/>
+      <w:lvlJc w:val="right"/>
+      <w:pPr>
+        <w:ind w:left="4320" w:hanging="180"/>
+      </w:pPr>
+    </w:lvl>
+    <w:lvl w:ilvl="6" w:tentative="1">
+      <w:start w:val="1"/>
+      <w:numFmt w:val="decimal"/>
+      <w:lvlText w:val="%7."/>
+      <w:lvlJc w:val="left"/>
+      <w:pPr>
+        <w:ind w:left="5040" w:hanging="360"/>
+      </w:pPr>
+    </w:lvl>
+    <w:lvl w:ilvl="7" w:tentative="1">
+      <w:start w:val="1"/>
+      <w:numFmt w:val="lowerLetter"/>
+      <w:lvlText w:val="%8."/>
+      <w:lvlJc w:val="left"/>
+      <w:pPr>
+        <w:ind w:left="5760" w:hanging="360"/>
+      </w:pPr>
+    </w:lvl>
+    <w:lvl w:ilvl="8" w:tentative="1">
+      <w:start w:val="1"/>
+      <w:numFmt w:val="lowerRoman"/>
+      <w:lvlText w:val="%9."/>
+      <w:lvlJc w:val="right"/>
+      <w:pPr>
+        <w:ind w:left="6480" w:hanging="180"/>
+      </w:pPr>
+    </w:lvl>
+  </w:abstractNum>
+  <w:abstractNum w:abstractNumId="1404182278">
+    <w:nsid w:val="53B21F06"/>
+    <w:multiLevelType w:val="multilevel"/>
+    <w:tmpl w:val="53B21F06"/>
     <w:lvl w:ilvl="0" w:tentative="1">
       <w:start w:val="1"/>
       <w:numFmt w:val="decimal"/>
@@ -955,7 +955,7 @@
     <w:lsdException w:qFormat="1" w:unhideWhenUsed="0" w:uiPriority="10" w:semiHidden="0" w:name="Title"/>
     <w:lsdException w:uiPriority="99" w:name="Closing"/>
     <w:lsdException w:uiPriority="99" w:name="Signature"/>
-    <w:lsdException w:uiPriority="1" w:name="Default Paragraph Font"/>
+    <w:lsdException w:uiPriority="1" w:semiHidden="0" w:name="Default Paragraph Font"/>
     <w:lsdException w:uiPriority="99" w:name="Body Text"/>
     <w:lsdException w:uiPriority="99" w:name="Body Text Indent"/>
     <w:lsdException w:uiPriority="99" w:name="List Continue"/>
@@ -976,7 +976,7 @@
     <w:lsdException w:uiPriority="99" w:name="Body Text Indent 3"/>
     <w:lsdException w:uiPriority="99" w:name="Block Text"/>
     <w:lsdException w:uiPriority="99" w:semiHidden="0" w:name="Hyperlink"/>
-    <w:lsdException w:uiPriority="99" w:name="FollowedHyperlink"/>
+    <w:lsdException w:uiPriority="99" w:semiHidden="0" w:name="FollowedHyperlink"/>
     <w:lsdException w:qFormat="1" w:unhideWhenUsed="0" w:uiPriority="22" w:semiHidden="0" w:name="Strong"/>
     <w:lsdException w:qFormat="1" w:unhideWhenUsed="0" w:uiPriority="20" w:semiHidden="0" w:name="Emphasis"/>
     <w:lsdException w:uiPriority="99" w:name="Document Map"/>
@@ -993,7 +993,7 @@
     <w:lsdException w:uiPriority="99" w:name="HTML Sample"/>
     <w:lsdException w:uiPriority="99" w:name="HTML Typewriter"/>
     <w:lsdException w:uiPriority="99" w:name="HTML Variable"/>
-    <w:lsdException w:uiPriority="99" w:name="Normal Table"/>
+    <w:lsdException w:uiPriority="99" w:semiHidden="0" w:name="Normal Table"/>
     <w:lsdException w:uiPriority="99" w:name="annotation subject"/>
     <w:lsdException w:uiPriority="99" w:name="Table Simple 1"/>
     <w:lsdException w:uiPriority="99" w:name="Table Simple 2"/>

</xml_diff>

<commit_message>
assignment 4 on ML is added
</commit_message>
<xml_diff>
--- a/CSE472 Machine Learning Sessional/Assignment 3/Assignment 3.docx
+++ b/CSE472 Machine Learning Sessional/Assignment 3/Assignment 3.docx
@@ -39,15 +39,7 @@
         <w:rPr>
           <w:rStyle w:val="3"/>
         </w:rPr>
-        <w:t>l</w:t>
-      </w:r>
-      <w:bookmarkStart w:id="0" w:name="_GoBack"/>
-      <w:bookmarkEnd w:id="0"/>
-      <w:r>
-        <w:rPr>
-          <w:rStyle w:val="3"/>
-        </w:rPr>
-        <w:t>ink</w:t>
+        <w:t>link</w:t>
       </w:r>
       <w:r>
         <w:rPr>
@@ -412,7 +404,13 @@
         <w:spacing w:after="0"/>
       </w:pPr>
       <w:r>
-        <w:t>If you write code in multiple files, then put all the necessary files in a folder and rename it as &lt;Student id1&gt;_&lt;Student id2&gt;_&lt;code&gt;. For example, if your student ids are 1105123 and 1105124, and you have done in java, then your folder name should be "1105123_1105124_code".</w:t>
+        <w:t>If you write code in multiple files, then put all the necessary files in a folder and rename it as &lt;Student id1&gt;_&lt;Student id2&gt;_&lt;code&gt;. For example, if your student ids are 1105123 and 1105124, and you have done in java, then your folder name should be "</w:t>
+      </w:r>
+      <w:r>
+        <w:tab/>
+      </w:r>
+      <w:r>
+        <w:t>".</w:t>
       </w:r>
     </w:p>
     <w:p>
@@ -434,7 +432,15 @@
         <w:ind w:left="720"/>
       </w:pPr>
       <w:r>
-        <w:t>example, if your student ids are1105123 and 1105124, and it is in pdf format, then the report name should be "1105123_1105124_report.pdf".</w:t>
+        <w:t>example, if your student ids are1105123 and 1105124, and it is in pdf format, then the report name should be "</w:t>
+      </w:r>
+      <w:bookmarkStart w:id="0" w:name="_GoBack"/>
+      <w:r>
+        <w:t>1105123_1105124_report.</w:t>
+      </w:r>
+      <w:bookmarkEnd w:id="0"/>
+      <w:r>
+        <w:t>pdf".</w:t>
       </w:r>
     </w:p>
     <w:p>
@@ -598,10 +604,10 @@
       </w:pPr>
     </w:lvl>
   </w:abstractNum>
-  <w:abstractNum w:abstractNumId="2084134059">
-    <w:nsid w:val="7C395CAB"/>
+  <w:abstractNum w:abstractNumId="1604726141">
+    <w:nsid w:val="5FA62D7D"/>
     <w:multiLevelType w:val="multilevel"/>
-    <w:tmpl w:val="7C395CAB"/>
+    <w:tmpl w:val="5FA62D7D"/>
     <w:lvl w:ilvl="0" w:tentative="1">
       <w:start w:val="1"/>
       <w:numFmt w:val="decimal"/>
@@ -776,10 +782,10 @@
       </w:pPr>
     </w:lvl>
   </w:abstractNum>
-  <w:abstractNum w:abstractNumId="1604726141">
-    <w:nsid w:val="5FA62D7D"/>
+  <w:abstractNum w:abstractNumId="2084134059">
+    <w:nsid w:val="7C395CAB"/>
     <w:multiLevelType w:val="multilevel"/>
-    <w:tmpl w:val="5FA62D7D"/>
+    <w:tmpl w:val="7C395CAB"/>
     <w:lvl w:ilvl="0" w:tentative="1">
       <w:start w:val="1"/>
       <w:numFmt w:val="decimal"/>

</xml_diff>